<commit_message>
edited board after design meeting on 1/15
</commit_message>
<xml_diff>
--- a/LV3.1/RecoveryBoard/Recovery Board Review 1-15-2020 Notes.docx
+++ b/LV3.1/RecoveryBoard/Recovery Board Review 1-15-2020 Notes.docx
@@ -1,6 +1,6 @@
 
 <file path=word/document.xml><?xml version="1.0" encoding="utf-8"?>
-<w:document xmlns:wpc="http://schemas.microsoft.com/office/word/2010/wordprocessingCanvas" xmlns:mc="http://schemas.openxmlformats.org/markup-compatibility/2006" xmlns:o="urn:schemas-microsoft-com:office:office" xmlns:r="http://schemas.openxmlformats.org/officeDocument/2006/relationships" xmlns:m="http://schemas.openxmlformats.org/officeDocument/2006/math" xmlns:v="urn:schemas-microsoft-com:vml" xmlns:wp14="http://schemas.microsoft.com/office/word/2010/wordprocessingDrawing" xmlns:wp="http://schemas.openxmlformats.org/drawingml/2006/wordprocessingDrawing" xmlns:w10="urn:schemas-microsoft-com:office:word" xmlns:w="http://schemas.openxmlformats.org/wordprocessingml/2006/main" xmlns:w14="http://schemas.microsoft.com/office/word/2010/wordml" xmlns:w15="http://schemas.microsoft.com/office/word/2012/wordml" xmlns:wpg="http://schemas.microsoft.com/office/word/2010/wordprocessingGroup" xmlns:wpi="http://schemas.microsoft.com/office/word/2010/wordprocessingInk" xmlns:wne="http://schemas.microsoft.com/office/word/2006/wordml" xmlns:wps="http://schemas.microsoft.com/office/word/2010/wordprocessingShape" mc:Ignorable="w14 w15 wp14">
+<w:document xmlns:wpc="http://schemas.microsoft.com/office/word/2010/wordprocessingCanvas" xmlns:cx="http://schemas.microsoft.com/office/drawing/2014/chartex" xmlns:cx1="http://schemas.microsoft.com/office/drawing/2015/9/8/chartex" xmlns:cx2="http://schemas.microsoft.com/office/drawing/2015/10/21/chartex" xmlns:cx3="http://schemas.microsoft.com/office/drawing/2016/5/9/chartex" xmlns:cx4="http://schemas.microsoft.com/office/drawing/2016/5/10/chartex" xmlns:cx5="http://schemas.microsoft.com/office/drawing/2016/5/11/chartex" xmlns:cx6="http://schemas.microsoft.com/office/drawing/2016/5/12/chartex" xmlns:cx7="http://schemas.microsoft.com/office/drawing/2016/5/13/chartex" xmlns:cx8="http://schemas.microsoft.com/office/drawing/2016/5/14/chartex" xmlns:mc="http://schemas.openxmlformats.org/markup-compatibility/2006" xmlns:aink="http://schemas.microsoft.com/office/drawing/2016/ink" xmlns:am3d="http://schemas.microsoft.com/office/drawing/2017/model3d" xmlns:o="urn:schemas-microsoft-com:office:office" xmlns:r="http://schemas.openxmlformats.org/officeDocument/2006/relationships" xmlns:m="http://schemas.openxmlformats.org/officeDocument/2006/math" xmlns:v="urn:schemas-microsoft-com:vml" xmlns:wp14="http://schemas.microsoft.com/office/word/2010/wordprocessingDrawing" xmlns:wp="http://schemas.openxmlformats.org/drawingml/2006/wordprocessingDrawing" xmlns:w10="urn:schemas-microsoft-com:office:word" xmlns:w="http://schemas.openxmlformats.org/wordprocessingml/2006/main" xmlns:w14="http://schemas.microsoft.com/office/word/2010/wordml" xmlns:w15="http://schemas.microsoft.com/office/word/2012/wordml" xmlns:w16cid="http://schemas.microsoft.com/office/word/2016/wordml/cid" xmlns:w16se="http://schemas.microsoft.com/office/word/2015/wordml/symex" xmlns:wpg="http://schemas.microsoft.com/office/word/2010/wordprocessingGroup" xmlns:wpi="http://schemas.microsoft.com/office/word/2010/wordprocessingInk" xmlns:wne="http://schemas.microsoft.com/office/word/2006/wordml" xmlns:wps="http://schemas.microsoft.com/office/word/2010/wordprocessingShape" mc:Ignorable="w14 w15 w16se w16cid wp14">
   <w:body>
     <w:p>
       <w:pPr>
@@ -279,13 +279,7 @@
         <w:t xml:space="preserve">ERC </w:t>
       </w:r>
       <w:r>
-        <w:t>(</w:t>
-      </w:r>
-      <w:r>
-        <w:t>electrical rule check</w:t>
-      </w:r>
-      <w:r>
-        <w:t xml:space="preserve">) </w:t>
+        <w:t xml:space="preserve">(electrical rule check) </w:t>
       </w:r>
       <w:r>
         <w:t>on the schematic</w:t>
@@ -374,255 +368,249 @@
           <w:b/>
         </w:rPr>
       </w:pPr>
+      <w:r>
+        <w:rPr>
+          <w:b/>
+        </w:rPr>
+        <w:t xml:space="preserve">R = </w:t>
+      </w:r>
+      <w:r>
+        <w:rPr>
+          <w:b/>
+        </w:rPr>
+        <w:t>4.2V-fwdV / current of the opto-isolator</w:t>
+      </w:r>
+      <w:r>
+        <w:rPr>
+          <w:b/>
+        </w:rPr>
+        <w:t xml:space="preserve"> for those diode resistors</w:t>
+      </w:r>
+    </w:p>
+    <w:p>
+      <w:pPr>
+        <w:pStyle w:val="ListParagraph"/>
+        <w:numPr>
+          <w:ilvl w:val="0"/>
+          <w:numId w:val="1"/>
+        </w:numPr>
+        <w:rPr>
+          <w:b/>
+        </w:rPr>
+      </w:pPr>
+      <w:r>
+        <w:rPr>
+          <w:b/>
+        </w:rPr>
+        <w:t>Put LED</w:t>
+      </w:r>
+      <w:r>
+        <w:rPr>
+          <w:b/>
+        </w:rPr>
+        <w:t xml:space="preserve"> in 0603</w:t>
+      </w:r>
+      <w:r>
+        <w:rPr>
+          <w:b/>
+        </w:rPr>
+        <w:t xml:space="preserve"> package all over the place; needs to be selected</w:t>
+      </w:r>
+    </w:p>
+    <w:p>
+      <w:pPr>
+        <w:pStyle w:val="ListParagraph"/>
+        <w:numPr>
+          <w:ilvl w:val="0"/>
+          <w:numId w:val="1"/>
+        </w:numPr>
+      </w:pPr>
+      <w:r>
+        <w:t>Stm32 can output a few mA, so 90mA from speaker won’t work</w:t>
+      </w:r>
+    </w:p>
+    <w:p>
+      <w:pPr>
+        <w:pStyle w:val="ListParagraph"/>
+        <w:numPr>
+          <w:ilvl w:val="1"/>
+          <w:numId w:val="1"/>
+        </w:numPr>
+      </w:pPr>
+      <w:r>
+        <w:t xml:space="preserve">To fix this, use a transistor to switch the speaker on/off, while giving it direct power from 3.3V. </w:t>
+      </w:r>
+    </w:p>
+    <w:p>
+      <w:pPr>
+        <w:pStyle w:val="ListParagraph"/>
+        <w:numPr>
+          <w:ilvl w:val="0"/>
+          <w:numId w:val="1"/>
+        </w:numPr>
+        <w:rPr>
+          <w:b/>
+          <w:color w:val="FF0000"/>
+        </w:rPr>
+      </w:pPr>
+      <w:r>
+        <w:rPr>
+          <w:b/>
+          <w:color w:val="FF0000"/>
+        </w:rPr>
+        <w:t xml:space="preserve">Remake </w:t>
+      </w:r>
+      <w:r>
+        <w:rPr>
+          <w:b/>
+          <w:color w:val="FF0000"/>
+        </w:rPr>
+        <w:t>H</w:t>
+      </w:r>
+      <w:r>
+        <w:rPr>
+          <w:b/>
+          <w:color w:val="FF0000"/>
+        </w:rPr>
+        <w:t>-</w:t>
+      </w:r>
+      <w:r>
+        <w:rPr>
+          <w:b/>
+          <w:color w:val="FF0000"/>
+        </w:rPr>
+        <w:t xml:space="preserve">bridge symbol: </w:t>
+      </w:r>
+      <w:r>
+        <w:rPr>
+          <w:b/>
+          <w:color w:val="FF0000"/>
+        </w:rPr>
+        <w:t>in</w:t>
+      </w:r>
+      <w:r>
+        <w:rPr>
+          <w:b/>
+          <w:color w:val="FF0000"/>
+        </w:rPr>
+        <w:t>puts</w:t>
+      </w:r>
+      <w:r>
+        <w:rPr>
+          <w:b/>
+          <w:color w:val="FF0000"/>
+        </w:rPr>
+        <w:t xml:space="preserve"> on left, out</w:t>
+      </w:r>
+      <w:r>
+        <w:rPr>
+          <w:b/>
+          <w:color w:val="FF0000"/>
+        </w:rPr>
+        <w:t>puts on right. Makes</w:t>
+      </w:r>
+      <w:r>
+        <w:rPr>
+          <w:b/>
+          <w:color w:val="FF0000"/>
+        </w:rPr>
+        <w:t xml:space="preserve"> data easier to read</w:t>
+      </w:r>
       <w:bookmarkStart w:id="0" w:name="_GoBack"/>
-      <w:r>
-        <w:rPr>
-          <w:b/>
-        </w:rPr>
-        <w:t xml:space="preserve">R = </w:t>
-      </w:r>
-      <w:r>
-        <w:rPr>
-          <w:b/>
-        </w:rPr>
-        <w:t xml:space="preserve">4.2V-fwdV / current of the </w:t>
-      </w:r>
-      <w:proofErr w:type="spellStart"/>
-      <w:r>
-        <w:rPr>
-          <w:b/>
-        </w:rPr>
-        <w:t>opto</w:t>
-      </w:r>
-      <w:proofErr w:type="spellEnd"/>
-      <w:r>
-        <w:rPr>
-          <w:b/>
-        </w:rPr>
-        <w:t>-isolator</w:t>
-      </w:r>
-      <w:r>
-        <w:rPr>
-          <w:b/>
-        </w:rPr>
-        <w:t xml:space="preserve"> for those diode resistors</w:t>
-      </w:r>
       <w:bookmarkEnd w:id="0"/>
     </w:p>
     <w:p>
       <w:pPr>
         <w:pStyle w:val="ListParagraph"/>
         <w:numPr>
+          <w:ilvl w:val="1"/>
+          <w:numId w:val="1"/>
+        </w:numPr>
+      </w:pPr>
+      <w:r>
+        <w:t xml:space="preserve">Use </w:t>
+      </w:r>
+      <w:r>
+        <w:t>“</w:t>
+      </w:r>
+      <w:r>
+        <w:t>!</w:t>
+      </w:r>
+      <w:r>
+        <w:t>”</w:t>
+      </w:r>
+      <w:r>
+        <w:t xml:space="preserve"> with a </w:t>
+      </w:r>
+      <w:r>
+        <w:t>symbol name</w:t>
+      </w:r>
+      <w:r>
+        <w:t xml:space="preserve"> to make the bar for active low</w:t>
+      </w:r>
+    </w:p>
+    <w:p>
+      <w:pPr>
+        <w:pStyle w:val="ListParagraph"/>
+        <w:numPr>
+          <w:ilvl w:val="1"/>
+          <w:numId w:val="1"/>
+        </w:numPr>
+      </w:pPr>
+      <w:r>
+        <w:t>“Bar”</w:t>
+      </w:r>
+      <w:r>
+        <w:t xml:space="preserve"> means active low…</w:t>
+      </w:r>
+    </w:p>
+    <w:p>
+      <w:pPr>
+        <w:pStyle w:val="ListParagraph"/>
+        <w:numPr>
+          <w:ilvl w:val="1"/>
+          <w:numId w:val="1"/>
+        </w:numPr>
+        <w:rPr>
+          <w:b/>
+        </w:rPr>
+      </w:pPr>
+      <w:r>
+        <w:rPr>
+          <w:b/>
+        </w:rPr>
+        <w:t>A</w:t>
+      </w:r>
+      <w:r>
+        <w:rPr>
+          <w:b/>
+        </w:rPr>
+        <w:t xml:space="preserve">djust my symbols </w:t>
+      </w:r>
+      <w:r>
+        <w:rPr>
+          <w:b/>
+        </w:rPr>
+        <w:t>to correctly show a bar</w:t>
+      </w:r>
+    </w:p>
+    <w:p>
+      <w:pPr>
+        <w:pStyle w:val="ListParagraph"/>
+        <w:numPr>
           <w:ilvl w:val="0"/>
           <w:numId w:val="1"/>
         </w:numPr>
-        <w:rPr>
-          <w:b/>
-        </w:rPr>
-      </w:pPr>
-      <w:r>
-        <w:rPr>
-          <w:b/>
-        </w:rPr>
-        <w:t>Put LED</w:t>
-      </w:r>
-      <w:r>
-        <w:rPr>
-          <w:b/>
-        </w:rPr>
-        <w:t xml:space="preserve"> in 0603</w:t>
-      </w:r>
-      <w:r>
-        <w:rPr>
-          <w:b/>
-        </w:rPr>
-        <w:t xml:space="preserve"> package all over the place; needs to be selected</w:t>
-      </w:r>
-    </w:p>
-    <w:p>
-      <w:pPr>
-        <w:pStyle w:val="ListParagraph"/>
-        <w:numPr>
-          <w:ilvl w:val="0"/>
-          <w:numId w:val="1"/>
-        </w:numPr>
-      </w:pPr>
-      <w:r>
-        <w:t>Stm32 can output a few mA, so 90mA from speaker won’t work</w:t>
-      </w:r>
-    </w:p>
-    <w:p>
-      <w:pPr>
-        <w:pStyle w:val="ListParagraph"/>
-        <w:numPr>
-          <w:ilvl w:val="1"/>
-          <w:numId w:val="1"/>
-        </w:numPr>
-      </w:pPr>
-      <w:r>
-        <w:t xml:space="preserve">To fix this, use a transistor to switch the speaker on/off, while giving it direct power from 3.3V. </w:t>
-      </w:r>
-    </w:p>
-    <w:p>
-      <w:pPr>
-        <w:pStyle w:val="ListParagraph"/>
-        <w:numPr>
-          <w:ilvl w:val="0"/>
-          <w:numId w:val="1"/>
-        </w:numPr>
-        <w:rPr>
-          <w:b/>
-        </w:rPr>
-      </w:pPr>
-      <w:r>
-        <w:rPr>
-          <w:b/>
-        </w:rPr>
-        <w:t xml:space="preserve">Remake </w:t>
-      </w:r>
-      <w:r>
-        <w:rPr>
-          <w:b/>
-        </w:rPr>
-        <w:t>H</w:t>
-      </w:r>
-      <w:r>
-        <w:rPr>
-          <w:b/>
-        </w:rPr>
-        <w:t>-</w:t>
-      </w:r>
-      <w:r>
-        <w:rPr>
-          <w:b/>
-        </w:rPr>
-        <w:t xml:space="preserve">bridge symbol: </w:t>
-      </w:r>
-      <w:r>
-        <w:rPr>
-          <w:b/>
-        </w:rPr>
-        <w:t>in</w:t>
-      </w:r>
-      <w:r>
-        <w:rPr>
-          <w:b/>
-        </w:rPr>
-        <w:t>puts</w:t>
-      </w:r>
-      <w:r>
-        <w:rPr>
-          <w:b/>
-        </w:rPr>
-        <w:t xml:space="preserve"> on left, out</w:t>
-      </w:r>
-      <w:r>
-        <w:rPr>
-          <w:b/>
-        </w:rPr>
-        <w:t>puts on right. Makes</w:t>
-      </w:r>
-      <w:r>
-        <w:rPr>
-          <w:b/>
-        </w:rPr>
-        <w:t xml:space="preserve"> data easier to read</w:t>
-      </w:r>
-    </w:p>
-    <w:p>
-      <w:pPr>
-        <w:pStyle w:val="ListParagraph"/>
-        <w:numPr>
-          <w:ilvl w:val="1"/>
-          <w:numId w:val="1"/>
-        </w:numPr>
-      </w:pPr>
-      <w:r>
-        <w:t xml:space="preserve">Use </w:t>
-      </w:r>
-      <w:r>
-        <w:t>“</w:t>
-      </w:r>
-      <w:r>
-        <w:t>!</w:t>
-      </w:r>
-      <w:r>
-        <w:t>”</w:t>
-      </w:r>
-      <w:r>
-        <w:t xml:space="preserve"> with a </w:t>
-      </w:r>
-      <w:r>
-        <w:t>symbol name</w:t>
-      </w:r>
-      <w:r>
-        <w:t xml:space="preserve"> to make the bar for active low</w:t>
-      </w:r>
-    </w:p>
-    <w:p>
-      <w:pPr>
-        <w:pStyle w:val="ListParagraph"/>
-        <w:numPr>
-          <w:ilvl w:val="1"/>
-          <w:numId w:val="1"/>
-        </w:numPr>
-      </w:pPr>
-      <w:r>
-        <w:t>“Bar”</w:t>
-      </w:r>
-      <w:r>
-        <w:t xml:space="preserve"> means active low…</w:t>
-      </w:r>
-    </w:p>
-    <w:p>
-      <w:pPr>
-        <w:pStyle w:val="ListParagraph"/>
-        <w:numPr>
-          <w:ilvl w:val="1"/>
-          <w:numId w:val="1"/>
-        </w:numPr>
-        <w:rPr>
-          <w:b/>
-        </w:rPr>
-      </w:pPr>
-      <w:r>
-        <w:rPr>
-          <w:b/>
-        </w:rPr>
-        <w:t>A</w:t>
-      </w:r>
-      <w:r>
-        <w:rPr>
-          <w:b/>
-        </w:rPr>
-        <w:t xml:space="preserve">djust my symbols </w:t>
-      </w:r>
-      <w:r>
-        <w:rPr>
-          <w:b/>
-        </w:rPr>
-        <w:t>to correctly show a bar</w:t>
-      </w:r>
-    </w:p>
-    <w:p>
-      <w:pPr>
-        <w:pStyle w:val="ListParagraph"/>
-        <w:numPr>
-          <w:ilvl w:val="0"/>
-          <w:numId w:val="1"/>
-        </w:numPr>
       </w:pPr>
       <w:r>
         <w:t xml:space="preserve">Edward </w:t>
       </w:r>
-      <w:proofErr w:type="spellStart"/>
       <w:r>
         <w:t>T</w:t>
       </w:r>
       <w:r>
         <w:t>ufte</w:t>
       </w:r>
-      <w:proofErr w:type="spellEnd"/>
       <w:r>
         <w:t xml:space="preserve"> wrote</w:t>
       </w:r>
@@ -773,7 +761,7 @@
 </file>
 
 <file path=word/numbering.xml><?xml version="1.0" encoding="utf-8"?>
-<w:numbering xmlns:wpc="http://schemas.microsoft.com/office/word/2010/wordprocessingCanvas" xmlns:mc="http://schemas.openxmlformats.org/markup-compatibility/2006" xmlns:o="urn:schemas-microsoft-com:office:office" xmlns:r="http://schemas.openxmlformats.org/officeDocument/2006/relationships" xmlns:m="http://schemas.openxmlformats.org/officeDocument/2006/math" xmlns:v="urn:schemas-microsoft-com:vml" xmlns:wp14="http://schemas.microsoft.com/office/word/2010/wordprocessingDrawing" xmlns:wp="http://schemas.openxmlformats.org/drawingml/2006/wordprocessingDrawing" xmlns:w10="urn:schemas-microsoft-com:office:word" xmlns:w="http://schemas.openxmlformats.org/wordprocessingml/2006/main" xmlns:w14="http://schemas.microsoft.com/office/word/2010/wordml" xmlns:w15="http://schemas.microsoft.com/office/word/2012/wordml" xmlns:wpg="http://schemas.microsoft.com/office/word/2010/wordprocessingGroup" xmlns:wpi="http://schemas.microsoft.com/office/word/2010/wordprocessingInk" xmlns:wne="http://schemas.microsoft.com/office/word/2006/wordml" xmlns:wps="http://schemas.microsoft.com/office/word/2010/wordprocessingShape" mc:Ignorable="w14 w15 wp14">
+<w:numbering xmlns:wpc="http://schemas.microsoft.com/office/word/2010/wordprocessingCanvas" xmlns:cx="http://schemas.microsoft.com/office/drawing/2014/chartex" xmlns:cx1="http://schemas.microsoft.com/office/drawing/2015/9/8/chartex" xmlns:cx2="http://schemas.microsoft.com/office/drawing/2015/10/21/chartex" xmlns:cx3="http://schemas.microsoft.com/office/drawing/2016/5/9/chartex" xmlns:cx4="http://schemas.microsoft.com/office/drawing/2016/5/10/chartex" xmlns:cx5="http://schemas.microsoft.com/office/drawing/2016/5/11/chartex" xmlns:cx6="http://schemas.microsoft.com/office/drawing/2016/5/12/chartex" xmlns:cx7="http://schemas.microsoft.com/office/drawing/2016/5/13/chartex" xmlns:cx8="http://schemas.microsoft.com/office/drawing/2016/5/14/chartex" xmlns:mc="http://schemas.openxmlformats.org/markup-compatibility/2006" xmlns:aink="http://schemas.microsoft.com/office/drawing/2016/ink" xmlns:am3d="http://schemas.microsoft.com/office/drawing/2017/model3d" xmlns:o="urn:schemas-microsoft-com:office:office" xmlns:r="http://schemas.openxmlformats.org/officeDocument/2006/relationships" xmlns:m="http://schemas.openxmlformats.org/officeDocument/2006/math" xmlns:v="urn:schemas-microsoft-com:vml" xmlns:wp14="http://schemas.microsoft.com/office/word/2010/wordprocessingDrawing" xmlns:wp="http://schemas.openxmlformats.org/drawingml/2006/wordprocessingDrawing" xmlns:w10="urn:schemas-microsoft-com:office:word" xmlns:w="http://schemas.openxmlformats.org/wordprocessingml/2006/main" xmlns:w14="http://schemas.microsoft.com/office/word/2010/wordml" xmlns:w15="http://schemas.microsoft.com/office/word/2012/wordml" xmlns:w16cid="http://schemas.microsoft.com/office/word/2016/wordml/cid" xmlns:w16se="http://schemas.microsoft.com/office/word/2015/wordml/symex" xmlns:wpg="http://schemas.microsoft.com/office/word/2010/wordprocessingGroup" xmlns:wpi="http://schemas.microsoft.com/office/word/2010/wordprocessingInk" xmlns:wne="http://schemas.microsoft.com/office/word/2006/wordml" xmlns:wps="http://schemas.microsoft.com/office/word/2010/wordprocessingShape" mc:Ignorable="w14 w15 w16se w16cid wp14">
   <w:abstractNum w:abstractNumId="0" w15:restartNumberingAfterBreak="0">
     <w:nsid w:val="0F724674"/>
     <w:multiLevelType w:val="hybridMultilevel"/>
@@ -870,7 +858,7 @@
 </file>
 
 <file path=word/styles.xml><?xml version="1.0" encoding="utf-8"?>
-<w:styles xmlns:mc="http://schemas.openxmlformats.org/markup-compatibility/2006" xmlns:r="http://schemas.openxmlformats.org/officeDocument/2006/relationships" xmlns:w="http://schemas.openxmlformats.org/wordprocessingml/2006/main" xmlns:w14="http://schemas.microsoft.com/office/word/2010/wordml" xmlns:w15="http://schemas.microsoft.com/office/word/2012/wordml" mc:Ignorable="w14 w15">
+<w:styles xmlns:mc="http://schemas.openxmlformats.org/markup-compatibility/2006" xmlns:r="http://schemas.openxmlformats.org/officeDocument/2006/relationships" xmlns:w="http://schemas.openxmlformats.org/wordprocessingml/2006/main" xmlns:w14="http://schemas.microsoft.com/office/word/2010/wordml" xmlns:w15="http://schemas.microsoft.com/office/word/2012/wordml" xmlns:w16cid="http://schemas.microsoft.com/office/word/2016/wordml/cid" xmlns:w16se="http://schemas.microsoft.com/office/word/2015/wordml/symex" mc:Ignorable="w14 w15 w16se w16cid">
   <w:docDefaults>
     <w:rPrDefault>
       <w:rPr>
@@ -886,7 +874,7 @@
       </w:pPr>
     </w:pPrDefault>
   </w:docDefaults>
-  <w:latentStyles w:defLockedState="0" w:defUIPriority="99" w:defSemiHidden="0" w:defUnhideWhenUsed="0" w:defQFormat="0" w:count="371">
+  <w:latentStyles w:defLockedState="0" w:defUIPriority="99" w:defSemiHidden="0" w:defUnhideWhenUsed="0" w:defQFormat="0" w:count="375">
     <w:lsdException w:name="Normal" w:uiPriority="0" w:qFormat="1"/>
     <w:lsdException w:name="heading 1" w:uiPriority="9" w:qFormat="1"/>
     <w:lsdException w:name="heading 2" w:semiHidden="1" w:uiPriority="9" w:unhideWhenUsed="1" w:qFormat="1"/>
@@ -992,7 +980,6 @@
     <w:lsdException w:name="HTML Sample" w:semiHidden="1" w:unhideWhenUsed="1"/>
     <w:lsdException w:name="HTML Typewriter" w:semiHidden="1" w:unhideWhenUsed="1"/>
     <w:lsdException w:name="HTML Variable" w:semiHidden="1" w:unhideWhenUsed="1"/>
-    <w:lsdException w:name="Normal Table" w:semiHidden="1" w:unhideWhenUsed="1"/>
     <w:lsdException w:name="annotation subject" w:semiHidden="1" w:unhideWhenUsed="1"/>
     <w:lsdException w:name="No List" w:semiHidden="1" w:unhideWhenUsed="1"/>
     <w:lsdException w:name="Outline List 1" w:semiHidden="1" w:unhideWhenUsed="1"/>
@@ -1036,10 +1023,8 @@
     <w:lsdException w:name="Table Elegant" w:semiHidden="1" w:unhideWhenUsed="1"/>
     <w:lsdException w:name="Table Professional" w:semiHidden="1" w:unhideWhenUsed="1"/>
     <w:lsdException w:name="Table Subtle 1" w:semiHidden="1" w:unhideWhenUsed="1"/>
-    <w:lsdException w:name="Table Subtle 2" w:semiHidden="1" w:unhideWhenUsed="1"/>
     <w:lsdException w:name="Table Web 1" w:semiHidden="1" w:unhideWhenUsed="1"/>
     <w:lsdException w:name="Table Web 2" w:semiHidden="1" w:unhideWhenUsed="1"/>
-    <w:lsdException w:name="Table Web 3" w:semiHidden="1" w:unhideWhenUsed="1"/>
     <w:lsdException w:name="Balloon Text" w:semiHidden="1" w:unhideWhenUsed="1"/>
     <w:lsdException w:name="Table Grid" w:uiPriority="39"/>
     <w:lsdException w:name="Table Theme" w:semiHidden="1" w:unhideWhenUsed="1"/>
@@ -1258,6 +1243,10 @@
     <w:lsdException w:name="List Table 5 Dark Accent 6" w:uiPriority="50"/>
     <w:lsdException w:name="List Table 6 Colorful Accent 6" w:uiPriority="51"/>
     <w:lsdException w:name="List Table 7 Colorful Accent 6" w:uiPriority="52"/>
+    <w:lsdException w:name="Mention" w:semiHidden="1" w:unhideWhenUsed="1"/>
+    <w:lsdException w:name="Smart Hyperlink" w:semiHidden="1" w:unhideWhenUsed="1"/>
+    <w:lsdException w:name="Hashtag" w:semiHidden="1" w:unhideWhenUsed="1"/>
+    <w:lsdException w:name="Unresolved Mention" w:semiHidden="1" w:unhideWhenUsed="1"/>
   </w:latentStyles>
   <w:style w:type="paragraph" w:default="1" w:styleId="Normal">
     <w:name w:val="Normal"/>

</xml_diff>

<commit_message>
adding libraries to repo and notes from design review
</commit_message>
<xml_diff>
--- a/LV3.1/RecoveryBoard/Recovery Board Review 1-15-2020 Notes.docx
+++ b/LV3.1/RecoveryBoard/Recovery Board Review 1-15-2020 Notes.docx
@@ -1,6 +1,6 @@
 
 <file path=word/document.xml><?xml version="1.0" encoding="utf-8"?>
-<w:document xmlns:wpc="http://schemas.microsoft.com/office/word/2010/wordprocessingCanvas" xmlns:cx="http://schemas.microsoft.com/office/drawing/2014/chartex" xmlns:cx1="http://schemas.microsoft.com/office/drawing/2015/9/8/chartex" xmlns:cx2="http://schemas.microsoft.com/office/drawing/2015/10/21/chartex" xmlns:cx3="http://schemas.microsoft.com/office/drawing/2016/5/9/chartex" xmlns:cx4="http://schemas.microsoft.com/office/drawing/2016/5/10/chartex" xmlns:cx5="http://schemas.microsoft.com/office/drawing/2016/5/11/chartex" xmlns:cx6="http://schemas.microsoft.com/office/drawing/2016/5/12/chartex" xmlns:cx7="http://schemas.microsoft.com/office/drawing/2016/5/13/chartex" xmlns:cx8="http://schemas.microsoft.com/office/drawing/2016/5/14/chartex" xmlns:mc="http://schemas.openxmlformats.org/markup-compatibility/2006" xmlns:aink="http://schemas.microsoft.com/office/drawing/2016/ink" xmlns:am3d="http://schemas.microsoft.com/office/drawing/2017/model3d" xmlns:o="urn:schemas-microsoft-com:office:office" xmlns:r="http://schemas.openxmlformats.org/officeDocument/2006/relationships" xmlns:m="http://schemas.openxmlformats.org/officeDocument/2006/math" xmlns:v="urn:schemas-microsoft-com:vml" xmlns:wp14="http://schemas.microsoft.com/office/word/2010/wordprocessingDrawing" xmlns:wp="http://schemas.openxmlformats.org/drawingml/2006/wordprocessingDrawing" xmlns:w10="urn:schemas-microsoft-com:office:word" xmlns:w="http://schemas.openxmlformats.org/wordprocessingml/2006/main" xmlns:w14="http://schemas.microsoft.com/office/word/2010/wordml" xmlns:w15="http://schemas.microsoft.com/office/word/2012/wordml" xmlns:w16cid="http://schemas.microsoft.com/office/word/2016/wordml/cid" xmlns:w16se="http://schemas.microsoft.com/office/word/2015/wordml/symex" xmlns:wpg="http://schemas.microsoft.com/office/word/2010/wordprocessingGroup" xmlns:wpi="http://schemas.microsoft.com/office/word/2010/wordprocessingInk" xmlns:wne="http://schemas.microsoft.com/office/word/2006/wordml" xmlns:wps="http://schemas.microsoft.com/office/word/2010/wordprocessingShape" mc:Ignorable="w14 w15 w16se w16cid wp14">
+<w:document xmlns:wpc="http://schemas.microsoft.com/office/word/2010/wordprocessingCanvas" xmlns:mc="http://schemas.openxmlformats.org/markup-compatibility/2006" xmlns:o="urn:schemas-microsoft-com:office:office" xmlns:r="http://schemas.openxmlformats.org/officeDocument/2006/relationships" xmlns:m="http://schemas.openxmlformats.org/officeDocument/2006/math" xmlns:v="urn:schemas-microsoft-com:vml" xmlns:wp14="http://schemas.microsoft.com/office/word/2010/wordprocessingDrawing" xmlns:wp="http://schemas.openxmlformats.org/drawingml/2006/wordprocessingDrawing" xmlns:w10="urn:schemas-microsoft-com:office:word" xmlns:w="http://schemas.openxmlformats.org/wordprocessingml/2006/main" xmlns:w14="http://schemas.microsoft.com/office/word/2010/wordml" xmlns:w15="http://schemas.microsoft.com/office/word/2012/wordml" xmlns:wpg="http://schemas.microsoft.com/office/word/2010/wordprocessingGroup" xmlns:wpi="http://schemas.microsoft.com/office/word/2010/wordprocessingInk" xmlns:wne="http://schemas.microsoft.com/office/word/2006/wordml" xmlns:wps="http://schemas.microsoft.com/office/word/2010/wordprocessingShape" mc:Ignorable="w14 w15 wp14">
   <w:body>
     <w:p>
       <w:pPr>
@@ -450,166 +450,159 @@
         </w:numPr>
         <w:rPr>
           <w:b/>
-          <w:color w:val="FF0000"/>
-        </w:rPr>
-      </w:pPr>
-      <w:r>
-        <w:rPr>
-          <w:b/>
-          <w:color w:val="FF0000"/>
+        </w:rPr>
+      </w:pPr>
+      <w:r>
+        <w:rPr>
+          <w:b/>
         </w:rPr>
         <w:t xml:space="preserve">Remake </w:t>
       </w:r>
       <w:r>
         <w:rPr>
           <w:b/>
-          <w:color w:val="FF0000"/>
         </w:rPr>
         <w:t>H</w:t>
       </w:r>
       <w:r>
         <w:rPr>
           <w:b/>
-          <w:color w:val="FF0000"/>
         </w:rPr>
         <w:t>-</w:t>
       </w:r>
       <w:r>
         <w:rPr>
           <w:b/>
-          <w:color w:val="FF0000"/>
         </w:rPr>
         <w:t xml:space="preserve">bridge symbol: </w:t>
       </w:r>
       <w:r>
         <w:rPr>
           <w:b/>
-          <w:color w:val="FF0000"/>
         </w:rPr>
         <w:t>in</w:t>
       </w:r>
       <w:r>
         <w:rPr>
           <w:b/>
-          <w:color w:val="FF0000"/>
         </w:rPr>
         <w:t>puts</w:t>
       </w:r>
       <w:r>
         <w:rPr>
           <w:b/>
-          <w:color w:val="FF0000"/>
         </w:rPr>
         <w:t xml:space="preserve"> on left, out</w:t>
       </w:r>
       <w:r>
         <w:rPr>
           <w:b/>
-          <w:color w:val="FF0000"/>
         </w:rPr>
         <w:t>puts on right. Makes</w:t>
       </w:r>
       <w:r>
         <w:rPr>
           <w:b/>
-          <w:color w:val="FF0000"/>
         </w:rPr>
         <w:t xml:space="preserve"> data easier to read</w:t>
+      </w:r>
+    </w:p>
+    <w:p>
+      <w:pPr>
+        <w:pStyle w:val="ListParagraph"/>
+        <w:numPr>
+          <w:ilvl w:val="1"/>
+          <w:numId w:val="1"/>
+        </w:numPr>
+      </w:pPr>
+      <w:r>
+        <w:t xml:space="preserve">Use </w:t>
+      </w:r>
+      <w:r>
+        <w:t>“</w:t>
+      </w:r>
+      <w:r>
+        <w:t>!</w:t>
+      </w:r>
+      <w:r>
+        <w:t>”</w:t>
+      </w:r>
+      <w:r>
+        <w:t xml:space="preserve"> with a </w:t>
+      </w:r>
+      <w:r>
+        <w:t>symbol name</w:t>
+      </w:r>
+      <w:r>
+        <w:t xml:space="preserve"> to make the bar for active low</w:t>
+      </w:r>
+    </w:p>
+    <w:p>
+      <w:pPr>
+        <w:pStyle w:val="ListParagraph"/>
+        <w:numPr>
+          <w:ilvl w:val="1"/>
+          <w:numId w:val="1"/>
+        </w:numPr>
+      </w:pPr>
+      <w:r>
+        <w:t>“Bar”</w:t>
+      </w:r>
+      <w:r>
+        <w:t xml:space="preserve"> means active low…</w:t>
+      </w:r>
+    </w:p>
+    <w:p>
+      <w:pPr>
+        <w:pStyle w:val="ListParagraph"/>
+        <w:numPr>
+          <w:ilvl w:val="1"/>
+          <w:numId w:val="1"/>
+        </w:numPr>
+        <w:rPr>
+          <w:b/>
+        </w:rPr>
+      </w:pPr>
+      <w:r>
+        <w:rPr>
+          <w:b/>
+        </w:rPr>
+        <w:t>A</w:t>
+      </w:r>
+      <w:r>
+        <w:rPr>
+          <w:b/>
+        </w:rPr>
+        <w:t xml:space="preserve">djust my symbols </w:t>
+      </w:r>
+      <w:r>
+        <w:rPr>
+          <w:b/>
+        </w:rPr>
+        <w:t>to correctly show a bar</w:t>
+      </w:r>
+    </w:p>
+    <w:p>
+      <w:pPr>
+        <w:pStyle w:val="ListParagraph"/>
+        <w:numPr>
+          <w:ilvl w:val="0"/>
+          <w:numId w:val="1"/>
+        </w:numPr>
+      </w:pPr>
+      <w:r>
+        <w:t xml:space="preserve">Edward </w:t>
+      </w:r>
+      <w:r>
+        <w:t>T</w:t>
+      </w:r>
+      <w:r>
+        <w:t>uf</w:t>
       </w:r>
       <w:bookmarkStart w:id="0" w:name="_GoBack"/>
       <w:bookmarkEnd w:id="0"/>
-    </w:p>
-    <w:p>
-      <w:pPr>
-        <w:pStyle w:val="ListParagraph"/>
-        <w:numPr>
-          <w:ilvl w:val="1"/>
-          <w:numId w:val="1"/>
-        </w:numPr>
-      </w:pPr>
-      <w:r>
-        <w:t xml:space="preserve">Use </w:t>
-      </w:r>
-      <w:r>
-        <w:t>“</w:t>
-      </w:r>
-      <w:r>
-        <w:t>!</w:t>
-      </w:r>
-      <w:r>
-        <w:t>”</w:t>
-      </w:r>
-      <w:r>
-        <w:t xml:space="preserve"> with a </w:t>
-      </w:r>
-      <w:r>
-        <w:t>symbol name</w:t>
-      </w:r>
-      <w:r>
-        <w:t xml:space="preserve"> to make the bar for active low</w:t>
-      </w:r>
-    </w:p>
-    <w:p>
-      <w:pPr>
-        <w:pStyle w:val="ListParagraph"/>
-        <w:numPr>
-          <w:ilvl w:val="1"/>
-          <w:numId w:val="1"/>
-        </w:numPr>
-      </w:pPr>
-      <w:r>
-        <w:t>“Bar”</w:t>
-      </w:r>
-      <w:r>
-        <w:t xml:space="preserve"> means active low…</w:t>
-      </w:r>
-    </w:p>
-    <w:p>
-      <w:pPr>
-        <w:pStyle w:val="ListParagraph"/>
-        <w:numPr>
-          <w:ilvl w:val="1"/>
-          <w:numId w:val="1"/>
-        </w:numPr>
-        <w:rPr>
-          <w:b/>
-        </w:rPr>
-      </w:pPr>
-      <w:r>
-        <w:rPr>
-          <w:b/>
-        </w:rPr>
-        <w:t>A</w:t>
-      </w:r>
-      <w:r>
-        <w:rPr>
-          <w:b/>
-        </w:rPr>
-        <w:t xml:space="preserve">djust my symbols </w:t>
-      </w:r>
-      <w:r>
-        <w:rPr>
-          <w:b/>
-        </w:rPr>
-        <w:t>to correctly show a bar</w:t>
-      </w:r>
-    </w:p>
-    <w:p>
-      <w:pPr>
-        <w:pStyle w:val="ListParagraph"/>
-        <w:numPr>
-          <w:ilvl w:val="0"/>
-          <w:numId w:val="1"/>
-        </w:numPr>
-      </w:pPr>
-      <w:r>
-        <w:t xml:space="preserve">Edward </w:t>
-      </w:r>
-      <w:r>
-        <w:t>T</w:t>
-      </w:r>
-      <w:r>
-        <w:t>ufte</w:t>
+      <w:r>
+        <w:t>te</w:t>
       </w:r>
       <w:r>
         <w:t xml:space="preserve"> wrote</w:t>
@@ -761,7 +754,7 @@
 </file>
 
 <file path=word/numbering.xml><?xml version="1.0" encoding="utf-8"?>
-<w:numbering xmlns:wpc="http://schemas.microsoft.com/office/word/2010/wordprocessingCanvas" xmlns:cx="http://schemas.microsoft.com/office/drawing/2014/chartex" xmlns:cx1="http://schemas.microsoft.com/office/drawing/2015/9/8/chartex" xmlns:cx2="http://schemas.microsoft.com/office/drawing/2015/10/21/chartex" xmlns:cx3="http://schemas.microsoft.com/office/drawing/2016/5/9/chartex" xmlns:cx4="http://schemas.microsoft.com/office/drawing/2016/5/10/chartex" xmlns:cx5="http://schemas.microsoft.com/office/drawing/2016/5/11/chartex" xmlns:cx6="http://schemas.microsoft.com/office/drawing/2016/5/12/chartex" xmlns:cx7="http://schemas.microsoft.com/office/drawing/2016/5/13/chartex" xmlns:cx8="http://schemas.microsoft.com/office/drawing/2016/5/14/chartex" xmlns:mc="http://schemas.openxmlformats.org/markup-compatibility/2006" xmlns:aink="http://schemas.microsoft.com/office/drawing/2016/ink" xmlns:am3d="http://schemas.microsoft.com/office/drawing/2017/model3d" xmlns:o="urn:schemas-microsoft-com:office:office" xmlns:r="http://schemas.openxmlformats.org/officeDocument/2006/relationships" xmlns:m="http://schemas.openxmlformats.org/officeDocument/2006/math" xmlns:v="urn:schemas-microsoft-com:vml" xmlns:wp14="http://schemas.microsoft.com/office/word/2010/wordprocessingDrawing" xmlns:wp="http://schemas.openxmlformats.org/drawingml/2006/wordprocessingDrawing" xmlns:w10="urn:schemas-microsoft-com:office:word" xmlns:w="http://schemas.openxmlformats.org/wordprocessingml/2006/main" xmlns:w14="http://schemas.microsoft.com/office/word/2010/wordml" xmlns:w15="http://schemas.microsoft.com/office/word/2012/wordml" xmlns:w16cid="http://schemas.microsoft.com/office/word/2016/wordml/cid" xmlns:w16se="http://schemas.microsoft.com/office/word/2015/wordml/symex" xmlns:wpg="http://schemas.microsoft.com/office/word/2010/wordprocessingGroup" xmlns:wpi="http://schemas.microsoft.com/office/word/2010/wordprocessingInk" xmlns:wne="http://schemas.microsoft.com/office/word/2006/wordml" xmlns:wps="http://schemas.microsoft.com/office/word/2010/wordprocessingShape" mc:Ignorable="w14 w15 w16se w16cid wp14">
+<w:numbering xmlns:wpc="http://schemas.microsoft.com/office/word/2010/wordprocessingCanvas" xmlns:mc="http://schemas.openxmlformats.org/markup-compatibility/2006" xmlns:o="urn:schemas-microsoft-com:office:office" xmlns:r="http://schemas.openxmlformats.org/officeDocument/2006/relationships" xmlns:m="http://schemas.openxmlformats.org/officeDocument/2006/math" xmlns:v="urn:schemas-microsoft-com:vml" xmlns:wp14="http://schemas.microsoft.com/office/word/2010/wordprocessingDrawing" xmlns:wp="http://schemas.openxmlformats.org/drawingml/2006/wordprocessingDrawing" xmlns:w10="urn:schemas-microsoft-com:office:word" xmlns:w="http://schemas.openxmlformats.org/wordprocessingml/2006/main" xmlns:w14="http://schemas.microsoft.com/office/word/2010/wordml" xmlns:w15="http://schemas.microsoft.com/office/word/2012/wordml" xmlns:wpg="http://schemas.microsoft.com/office/word/2010/wordprocessingGroup" xmlns:wpi="http://schemas.microsoft.com/office/word/2010/wordprocessingInk" xmlns:wne="http://schemas.microsoft.com/office/word/2006/wordml" xmlns:wps="http://schemas.microsoft.com/office/word/2010/wordprocessingShape" mc:Ignorable="w14 w15 wp14">
   <w:abstractNum w:abstractNumId="0" w15:restartNumberingAfterBreak="0">
     <w:nsid w:val="0F724674"/>
     <w:multiLevelType w:val="hybridMultilevel"/>
@@ -858,7 +851,7 @@
 </file>
 
 <file path=word/styles.xml><?xml version="1.0" encoding="utf-8"?>
-<w:styles xmlns:mc="http://schemas.openxmlformats.org/markup-compatibility/2006" xmlns:r="http://schemas.openxmlformats.org/officeDocument/2006/relationships" xmlns:w="http://schemas.openxmlformats.org/wordprocessingml/2006/main" xmlns:w14="http://schemas.microsoft.com/office/word/2010/wordml" xmlns:w15="http://schemas.microsoft.com/office/word/2012/wordml" xmlns:w16cid="http://schemas.microsoft.com/office/word/2016/wordml/cid" xmlns:w16se="http://schemas.microsoft.com/office/word/2015/wordml/symex" mc:Ignorable="w14 w15 w16se w16cid">
+<w:styles xmlns:mc="http://schemas.openxmlformats.org/markup-compatibility/2006" xmlns:r="http://schemas.openxmlformats.org/officeDocument/2006/relationships" xmlns:w="http://schemas.openxmlformats.org/wordprocessingml/2006/main" xmlns:w14="http://schemas.microsoft.com/office/word/2010/wordml" xmlns:w15="http://schemas.microsoft.com/office/word/2012/wordml" mc:Ignorable="w14 w15">
   <w:docDefaults>
     <w:rPrDefault>
       <w:rPr>
@@ -874,7 +867,7 @@
       </w:pPr>
     </w:pPrDefault>
   </w:docDefaults>
-  <w:latentStyles w:defLockedState="0" w:defUIPriority="99" w:defSemiHidden="0" w:defUnhideWhenUsed="0" w:defQFormat="0" w:count="375">
+  <w:latentStyles w:defLockedState="0" w:defUIPriority="99" w:defSemiHidden="0" w:defUnhideWhenUsed="0" w:defQFormat="0" w:count="371">
     <w:lsdException w:name="Normal" w:uiPriority="0" w:qFormat="1"/>
     <w:lsdException w:name="heading 1" w:uiPriority="9" w:qFormat="1"/>
     <w:lsdException w:name="heading 2" w:semiHidden="1" w:uiPriority="9" w:unhideWhenUsed="1" w:qFormat="1"/>
@@ -980,6 +973,7 @@
     <w:lsdException w:name="HTML Sample" w:semiHidden="1" w:unhideWhenUsed="1"/>
     <w:lsdException w:name="HTML Typewriter" w:semiHidden="1" w:unhideWhenUsed="1"/>
     <w:lsdException w:name="HTML Variable" w:semiHidden="1" w:unhideWhenUsed="1"/>
+    <w:lsdException w:name="Normal Table" w:semiHidden="1" w:unhideWhenUsed="1"/>
     <w:lsdException w:name="annotation subject" w:semiHidden="1" w:unhideWhenUsed="1"/>
     <w:lsdException w:name="No List" w:semiHidden="1" w:unhideWhenUsed="1"/>
     <w:lsdException w:name="Outline List 1" w:semiHidden="1" w:unhideWhenUsed="1"/>
@@ -1023,8 +1017,10 @@
     <w:lsdException w:name="Table Elegant" w:semiHidden="1" w:unhideWhenUsed="1"/>
     <w:lsdException w:name="Table Professional" w:semiHidden="1" w:unhideWhenUsed="1"/>
     <w:lsdException w:name="Table Subtle 1" w:semiHidden="1" w:unhideWhenUsed="1"/>
+    <w:lsdException w:name="Table Subtle 2" w:semiHidden="1" w:unhideWhenUsed="1"/>
     <w:lsdException w:name="Table Web 1" w:semiHidden="1" w:unhideWhenUsed="1"/>
     <w:lsdException w:name="Table Web 2" w:semiHidden="1" w:unhideWhenUsed="1"/>
+    <w:lsdException w:name="Table Web 3" w:semiHidden="1" w:unhideWhenUsed="1"/>
     <w:lsdException w:name="Balloon Text" w:semiHidden="1" w:unhideWhenUsed="1"/>
     <w:lsdException w:name="Table Grid" w:uiPriority="39"/>
     <w:lsdException w:name="Table Theme" w:semiHidden="1" w:unhideWhenUsed="1"/>
@@ -1243,10 +1239,6 @@
     <w:lsdException w:name="List Table 5 Dark Accent 6" w:uiPriority="50"/>
     <w:lsdException w:name="List Table 6 Colorful Accent 6" w:uiPriority="51"/>
     <w:lsdException w:name="List Table 7 Colorful Accent 6" w:uiPriority="52"/>
-    <w:lsdException w:name="Mention" w:semiHidden="1" w:unhideWhenUsed="1"/>
-    <w:lsdException w:name="Smart Hyperlink" w:semiHidden="1" w:unhideWhenUsed="1"/>
-    <w:lsdException w:name="Hashtag" w:semiHidden="1" w:unhideWhenUsed="1"/>
-    <w:lsdException w:name="Unresolved Mention" w:semiHidden="1" w:unhideWhenUsed="1"/>
   </w:latentStyles>
   <w:style w:type="paragraph" w:default="1" w:styleId="Normal">
     <w:name w:val="Normal"/>

</xml_diff>